<commit_message>
se Actualiza plan de capacitacion
</commit_message>
<xml_diff>
--- a/front/public/Documentacion/Trimestre_5/Manuales/PLAN DE CAPACITACION/Plan de capacitacion MYSTICALCUT.docx
+++ b/front/public/Documentacion/Trimestre_5/Manuales/PLAN DE CAPACITACION/Plan de capacitacion MYSTICALCUT.docx
@@ -296,6 +296,1816 @@
       <w:bookmarkEnd w:id="0"/>
     </w:p>
     <w:p/>
+    <w:p>
+      <w:pPr>
+        <w:spacing w:after="120"/>
+        <w:jc w:val="center"/>
+      </w:pPr>
+      <w:r>
+        <w:rPr>
+          <w:rFonts w:ascii="Aptos" w:eastAsia="Aptos" w:hAnsi="Aptos" w:cs="Aptos"/>
+          <w:b/>
+          <w:bCs/>
+          <w:sz w:val="28"/>
+          <w:szCs w:val="28"/>
+          <w:lang w:val="es"/>
+        </w:rPr>
+        <w:lastRenderedPageBreak/>
+        <w:t>HOJA DE CONTROL</w:t>
+      </w:r>
+    </w:p>
+    <w:p>
+      <w:pPr>
+        <w:spacing w:after="120"/>
+        <w:jc w:val="both"/>
+      </w:pPr>
+      <w:r>
+        <w:rPr>
+          <w:rFonts w:ascii="Aptos" w:eastAsia="Aptos" w:hAnsi="Aptos" w:cs="Aptos"/>
+          <w:lang w:val="es"/>
+        </w:rPr>
+        <w:t xml:space="preserve"> </w:t>
+      </w:r>
+    </w:p>
+    <w:p>
+      <w:r>
+        <w:rPr>
+          <w:rFonts w:ascii="Aptos" w:eastAsia="Aptos" w:hAnsi="Aptos" w:cs="Aptos"/>
+          <w:sz w:val="20"/>
+          <w:szCs w:val="20"/>
+          <w:lang w:val="es"/>
+        </w:rPr>
+        <w:t xml:space="preserve"> </w:t>
+      </w:r>
+    </w:p>
+    <w:tbl>
+      <w:tblPr>
+        <w:tblW w:w="0" w:type="auto"/>
+        <w:tblLayout w:type="fixed"/>
+        <w:tblLook w:val="06A0" w:firstRow="1" w:lastRow="0" w:firstColumn="1" w:lastColumn="0" w:noHBand="1" w:noVBand="1"/>
+      </w:tblPr>
+      <w:tblGrid>
+        <w:gridCol w:w="2121"/>
+        <w:gridCol w:w="2735"/>
+        <w:gridCol w:w="2077"/>
+        <w:gridCol w:w="1628"/>
+      </w:tblGrid>
+      <w:tr>
+        <w:trPr>
+          <w:trHeight w:val="300"/>
+        </w:trPr>
+        <w:tc>
+          <w:tcPr>
+            <w:tcW w:w="2121" w:type="dxa"/>
+            <w:tcBorders>
+              <w:top w:val="single" w:sz="8" w:space="0" w:color="808080" w:themeColor="background1" w:themeShade="80"/>
+              <w:left w:val="single" w:sz="8" w:space="0" w:color="808080" w:themeColor="background1" w:themeShade="80"/>
+              <w:bottom w:val="single" w:sz="8" w:space="0" w:color="808080" w:themeColor="background1" w:themeShade="80"/>
+              <w:right w:val="nil"/>
+            </w:tcBorders>
+            <w:shd w:val="clear" w:color="auto" w:fill="E6E6E6"/>
+            <w:tcMar>
+              <w:top w:w="55" w:type="dxa"/>
+              <w:left w:w="55" w:type="dxa"/>
+              <w:bottom w:w="55" w:type="dxa"/>
+              <w:right w:w="55" w:type="dxa"/>
+            </w:tcMar>
+            <w:vAlign w:val="center"/>
+          </w:tcPr>
+          <w:p>
+            <w:pPr>
+              <w:jc w:val="both"/>
+            </w:pPr>
+            <w:r>
+              <w:rPr>
+                <w:b/>
+                <w:bCs/>
+                <w:color w:val="000000" w:themeColor="text1"/>
+                <w:sz w:val="20"/>
+                <w:szCs w:val="20"/>
+                <w:lang w:val="es"/>
+              </w:rPr>
+              <w:t>Organismo</w:t>
+            </w:r>
+          </w:p>
+        </w:tc>
+        <w:tc>
+          <w:tcPr>
+            <w:tcW w:w="6440" w:type="dxa"/>
+            <w:gridSpan w:val="3"/>
+            <w:tcBorders>
+              <w:top w:val="single" w:sz="8" w:space="0" w:color="808080" w:themeColor="background1" w:themeShade="80"/>
+              <w:left w:val="single" w:sz="8" w:space="0" w:color="808080" w:themeColor="background1" w:themeShade="80"/>
+              <w:bottom w:val="single" w:sz="8" w:space="0" w:color="808080" w:themeColor="background1" w:themeShade="80"/>
+              <w:right w:val="single" w:sz="8" w:space="0" w:color="808080" w:themeColor="background1" w:themeShade="80"/>
+            </w:tcBorders>
+            <w:tcMar>
+              <w:top w:w="55" w:type="dxa"/>
+              <w:left w:w="55" w:type="dxa"/>
+              <w:bottom w:w="55" w:type="dxa"/>
+              <w:right w:w="55" w:type="dxa"/>
+            </w:tcMar>
+            <w:vAlign w:val="center"/>
+          </w:tcPr>
+          <w:p>
+            <w:pPr>
+              <w:jc w:val="both"/>
+              <w:rPr>
+                <w:sz w:val="20"/>
+                <w:szCs w:val="20"/>
+                <w:lang w:val="es"/>
+              </w:rPr>
+            </w:pPr>
+            <w:r>
+              <w:rPr>
+                <w:sz w:val="20"/>
+                <w:szCs w:val="20"/>
+                <w:lang w:val="es"/>
+              </w:rPr>
+              <w:t>SENA</w:t>
+            </w:r>
+          </w:p>
+        </w:tc>
+      </w:tr>
+      <w:tr>
+        <w:trPr>
+          <w:trHeight w:val="300"/>
+        </w:trPr>
+        <w:tc>
+          <w:tcPr>
+            <w:tcW w:w="2121" w:type="dxa"/>
+            <w:tcBorders>
+              <w:top w:val="single" w:sz="8" w:space="0" w:color="808080" w:themeColor="background1" w:themeShade="80"/>
+              <w:left w:val="single" w:sz="8" w:space="0" w:color="808080" w:themeColor="background1" w:themeShade="80"/>
+              <w:bottom w:val="single" w:sz="8" w:space="0" w:color="808080" w:themeColor="background1" w:themeShade="80"/>
+              <w:right w:val="nil"/>
+            </w:tcBorders>
+            <w:shd w:val="clear" w:color="auto" w:fill="E6E6E6"/>
+            <w:tcMar>
+              <w:top w:w="55" w:type="dxa"/>
+              <w:left w:w="55" w:type="dxa"/>
+              <w:bottom w:w="55" w:type="dxa"/>
+              <w:right w:w="55" w:type="dxa"/>
+            </w:tcMar>
+            <w:vAlign w:val="center"/>
+          </w:tcPr>
+          <w:p>
+            <w:pPr>
+              <w:jc w:val="both"/>
+            </w:pPr>
+            <w:r>
+              <w:rPr>
+                <w:b/>
+                <w:bCs/>
+                <w:color w:val="000000" w:themeColor="text1"/>
+                <w:sz w:val="20"/>
+                <w:szCs w:val="20"/>
+                <w:lang w:val="es"/>
+              </w:rPr>
+              <w:t>Proyecto</w:t>
+            </w:r>
+          </w:p>
+        </w:tc>
+        <w:tc>
+          <w:tcPr>
+            <w:tcW w:w="6440" w:type="dxa"/>
+            <w:gridSpan w:val="3"/>
+            <w:tcBorders>
+              <w:top w:val="single" w:sz="8" w:space="0" w:color="808080" w:themeColor="background1" w:themeShade="80"/>
+              <w:left w:val="single" w:sz="8" w:space="0" w:color="808080" w:themeColor="background1" w:themeShade="80"/>
+              <w:bottom w:val="single" w:sz="8" w:space="0" w:color="808080" w:themeColor="background1" w:themeShade="80"/>
+              <w:right w:val="single" w:sz="8" w:space="0" w:color="808080" w:themeColor="background1" w:themeShade="80"/>
+            </w:tcBorders>
+            <w:tcMar>
+              <w:top w:w="55" w:type="dxa"/>
+              <w:left w:w="55" w:type="dxa"/>
+              <w:bottom w:w="55" w:type="dxa"/>
+              <w:right w:w="55" w:type="dxa"/>
+            </w:tcMar>
+            <w:vAlign w:val="center"/>
+          </w:tcPr>
+          <w:p>
+            <w:pPr>
+              <w:jc w:val="both"/>
+            </w:pPr>
+            <w:r>
+              <w:rPr>
+                <w:sz w:val="20"/>
+                <w:szCs w:val="20"/>
+                <w:lang w:val="es"/>
+              </w:rPr>
+              <w:t>MYSTICALCUT</w:t>
+            </w:r>
+          </w:p>
+        </w:tc>
+      </w:tr>
+      <w:tr>
+        <w:trPr>
+          <w:trHeight w:val="300"/>
+        </w:trPr>
+        <w:tc>
+          <w:tcPr>
+            <w:tcW w:w="2121" w:type="dxa"/>
+            <w:tcBorders>
+              <w:top w:val="single" w:sz="8" w:space="0" w:color="808080" w:themeColor="background1" w:themeShade="80"/>
+              <w:left w:val="single" w:sz="8" w:space="0" w:color="808080" w:themeColor="background1" w:themeShade="80"/>
+              <w:bottom w:val="single" w:sz="8" w:space="0" w:color="808080" w:themeColor="background1" w:themeShade="80"/>
+              <w:right w:val="nil"/>
+            </w:tcBorders>
+            <w:shd w:val="clear" w:color="auto" w:fill="E6E6E6"/>
+            <w:tcMar>
+              <w:top w:w="55" w:type="dxa"/>
+              <w:left w:w="55" w:type="dxa"/>
+              <w:bottom w:w="55" w:type="dxa"/>
+              <w:right w:w="55" w:type="dxa"/>
+            </w:tcMar>
+            <w:vAlign w:val="center"/>
+          </w:tcPr>
+          <w:p>
+            <w:pPr>
+              <w:jc w:val="both"/>
+            </w:pPr>
+            <w:r>
+              <w:rPr>
+                <w:b/>
+                <w:bCs/>
+                <w:color w:val="000000" w:themeColor="text1"/>
+                <w:sz w:val="20"/>
+                <w:szCs w:val="20"/>
+                <w:lang w:val="es"/>
+              </w:rPr>
+              <w:t>Entregable</w:t>
+            </w:r>
+          </w:p>
+        </w:tc>
+        <w:tc>
+          <w:tcPr>
+            <w:tcW w:w="6440" w:type="dxa"/>
+            <w:gridSpan w:val="3"/>
+            <w:tcBorders>
+              <w:top w:val="single" w:sz="8" w:space="0" w:color="808080" w:themeColor="background1" w:themeShade="80"/>
+              <w:left w:val="single" w:sz="8" w:space="0" w:color="808080" w:themeColor="background1" w:themeShade="80"/>
+              <w:bottom w:val="single" w:sz="8" w:space="0" w:color="808080" w:themeColor="background1" w:themeShade="80"/>
+              <w:right w:val="single" w:sz="8" w:space="0" w:color="808080" w:themeColor="background1" w:themeShade="80"/>
+            </w:tcBorders>
+            <w:tcMar>
+              <w:top w:w="55" w:type="dxa"/>
+              <w:left w:w="55" w:type="dxa"/>
+              <w:bottom w:w="55" w:type="dxa"/>
+              <w:right w:w="55" w:type="dxa"/>
+            </w:tcMar>
+            <w:vAlign w:val="center"/>
+          </w:tcPr>
+          <w:p>
+            <w:pPr>
+              <w:jc w:val="both"/>
+            </w:pPr>
+            <w:r>
+              <w:rPr>
+                <w:sz w:val="20"/>
+                <w:szCs w:val="20"/>
+                <w:lang w:val="es"/>
+              </w:rPr>
+              <w:t>Manual de Usuario</w:t>
+            </w:r>
+          </w:p>
+        </w:tc>
+      </w:tr>
+      <w:tr>
+        <w:trPr>
+          <w:trHeight w:val="300"/>
+        </w:trPr>
+        <w:tc>
+          <w:tcPr>
+            <w:tcW w:w="2121" w:type="dxa"/>
+            <w:tcBorders>
+              <w:top w:val="single" w:sz="8" w:space="0" w:color="808080" w:themeColor="background1" w:themeShade="80"/>
+              <w:left w:val="single" w:sz="8" w:space="0" w:color="808080" w:themeColor="background1" w:themeShade="80"/>
+              <w:bottom w:val="single" w:sz="8" w:space="0" w:color="808080" w:themeColor="background1" w:themeShade="80"/>
+              <w:right w:val="nil"/>
+            </w:tcBorders>
+            <w:shd w:val="clear" w:color="auto" w:fill="E6E6E6"/>
+            <w:tcMar>
+              <w:top w:w="55" w:type="dxa"/>
+              <w:left w:w="55" w:type="dxa"/>
+              <w:bottom w:w="55" w:type="dxa"/>
+              <w:right w:w="55" w:type="dxa"/>
+            </w:tcMar>
+            <w:vAlign w:val="center"/>
+          </w:tcPr>
+          <w:p>
+            <w:pPr>
+              <w:jc w:val="both"/>
+            </w:pPr>
+            <w:r>
+              <w:rPr>
+                <w:b/>
+                <w:bCs/>
+                <w:color w:val="000000" w:themeColor="text1"/>
+                <w:sz w:val="20"/>
+                <w:szCs w:val="20"/>
+                <w:lang w:val="es"/>
+              </w:rPr>
+              <w:t>Autor</w:t>
+            </w:r>
+          </w:p>
+        </w:tc>
+        <w:tc>
+          <w:tcPr>
+            <w:tcW w:w="6440" w:type="dxa"/>
+            <w:gridSpan w:val="3"/>
+            <w:tcBorders>
+              <w:top w:val="single" w:sz="8" w:space="0" w:color="808080" w:themeColor="background1" w:themeShade="80"/>
+              <w:left w:val="single" w:sz="8" w:space="0" w:color="808080" w:themeColor="background1" w:themeShade="80"/>
+              <w:bottom w:val="single" w:sz="8" w:space="0" w:color="808080" w:themeColor="background1" w:themeShade="80"/>
+              <w:right w:val="single" w:sz="8" w:space="0" w:color="808080" w:themeColor="background1" w:themeShade="80"/>
+            </w:tcBorders>
+            <w:tcMar>
+              <w:top w:w="55" w:type="dxa"/>
+              <w:left w:w="55" w:type="dxa"/>
+              <w:bottom w:w="55" w:type="dxa"/>
+              <w:right w:w="55" w:type="dxa"/>
+            </w:tcMar>
+            <w:vAlign w:val="center"/>
+          </w:tcPr>
+          <w:p>
+            <w:pPr>
+              <w:jc w:val="both"/>
+              <w:rPr>
+                <w:sz w:val="20"/>
+                <w:szCs w:val="20"/>
+                <w:lang w:val="es"/>
+              </w:rPr>
+            </w:pPr>
+            <w:r>
+              <w:rPr>
+                <w:sz w:val="20"/>
+                <w:szCs w:val="20"/>
+                <w:lang w:val="es"/>
+              </w:rPr>
+              <w:t>THE BROTHER</w:t>
+            </w:r>
+          </w:p>
+        </w:tc>
+      </w:tr>
+      <w:tr>
+        <w:trPr>
+          <w:trHeight w:val="300"/>
+        </w:trPr>
+        <w:tc>
+          <w:tcPr>
+            <w:tcW w:w="2121" w:type="dxa"/>
+            <w:tcBorders>
+              <w:top w:val="single" w:sz="8" w:space="0" w:color="808080" w:themeColor="background1" w:themeShade="80"/>
+              <w:left w:val="single" w:sz="8" w:space="0" w:color="808080" w:themeColor="background1" w:themeShade="80"/>
+              <w:bottom w:val="single" w:sz="8" w:space="0" w:color="808080" w:themeColor="background1" w:themeShade="80"/>
+              <w:right w:val="nil"/>
+            </w:tcBorders>
+            <w:shd w:val="clear" w:color="auto" w:fill="E6E6E6"/>
+            <w:tcMar>
+              <w:top w:w="55" w:type="dxa"/>
+              <w:left w:w="55" w:type="dxa"/>
+              <w:bottom w:w="55" w:type="dxa"/>
+              <w:right w:w="55" w:type="dxa"/>
+            </w:tcMar>
+            <w:vAlign w:val="center"/>
+          </w:tcPr>
+          <w:p>
+            <w:pPr>
+              <w:jc w:val="both"/>
+            </w:pPr>
+            <w:r>
+              <w:rPr>
+                <w:b/>
+                <w:bCs/>
+                <w:color w:val="000000" w:themeColor="text1"/>
+                <w:sz w:val="20"/>
+                <w:szCs w:val="20"/>
+                <w:lang w:val="es"/>
+              </w:rPr>
+              <w:t>Versión/Edición</w:t>
+            </w:r>
+          </w:p>
+        </w:tc>
+        <w:tc>
+          <w:tcPr>
+            <w:tcW w:w="2735" w:type="dxa"/>
+            <w:tcBorders>
+              <w:top w:val="single" w:sz="8" w:space="0" w:color="808080" w:themeColor="background1" w:themeShade="80"/>
+              <w:left w:val="single" w:sz="8" w:space="0" w:color="808080" w:themeColor="background1" w:themeShade="80"/>
+              <w:bottom w:val="single" w:sz="8" w:space="0" w:color="808080" w:themeColor="background1" w:themeShade="80"/>
+              <w:right w:val="nil"/>
+            </w:tcBorders>
+            <w:tcMar>
+              <w:top w:w="55" w:type="dxa"/>
+              <w:left w:w="55" w:type="dxa"/>
+              <w:bottom w:w="55" w:type="dxa"/>
+              <w:right w:w="55" w:type="dxa"/>
+            </w:tcMar>
+            <w:vAlign w:val="center"/>
+          </w:tcPr>
+          <w:p>
+            <w:pPr>
+              <w:jc w:val="both"/>
+            </w:pPr>
+            <w:r>
+              <w:rPr>
+                <w:sz w:val="20"/>
+                <w:szCs w:val="20"/>
+                <w:lang w:val="es"/>
+              </w:rPr>
+              <w:t>0001</w:t>
+            </w:r>
+          </w:p>
+        </w:tc>
+        <w:tc>
+          <w:tcPr>
+            <w:tcW w:w="2077" w:type="dxa"/>
+            <w:tcBorders>
+              <w:top w:val="nil"/>
+              <w:left w:val="single" w:sz="8" w:space="0" w:color="808080" w:themeColor="background1" w:themeShade="80"/>
+              <w:bottom w:val="single" w:sz="8" w:space="0" w:color="808080" w:themeColor="background1" w:themeShade="80"/>
+              <w:right w:val="nil"/>
+            </w:tcBorders>
+            <w:shd w:val="clear" w:color="auto" w:fill="E6E6E6"/>
+            <w:tcMar>
+              <w:top w:w="55" w:type="dxa"/>
+              <w:left w:w="55" w:type="dxa"/>
+              <w:bottom w:w="55" w:type="dxa"/>
+              <w:right w:w="55" w:type="dxa"/>
+            </w:tcMar>
+            <w:vAlign w:val="center"/>
+          </w:tcPr>
+          <w:p>
+            <w:pPr>
+              <w:jc w:val="both"/>
+            </w:pPr>
+            <w:r>
+              <w:rPr>
+                <w:b/>
+                <w:bCs/>
+                <w:color w:val="000000" w:themeColor="text1"/>
+                <w:sz w:val="20"/>
+                <w:szCs w:val="20"/>
+                <w:lang w:val="es"/>
+              </w:rPr>
+              <w:t>Fecha Versión</w:t>
+            </w:r>
+          </w:p>
+        </w:tc>
+        <w:tc>
+          <w:tcPr>
+            <w:tcW w:w="1628" w:type="dxa"/>
+            <w:tcBorders>
+              <w:top w:val="nil"/>
+              <w:left w:val="single" w:sz="8" w:space="0" w:color="808080" w:themeColor="background1" w:themeShade="80"/>
+              <w:bottom w:val="single" w:sz="8" w:space="0" w:color="808080" w:themeColor="background1" w:themeShade="80"/>
+              <w:right w:val="single" w:sz="8" w:space="0" w:color="808080" w:themeColor="background1" w:themeShade="80"/>
+            </w:tcBorders>
+            <w:tcMar>
+              <w:top w:w="55" w:type="dxa"/>
+              <w:left w:w="55" w:type="dxa"/>
+              <w:bottom w:w="55" w:type="dxa"/>
+              <w:right w:w="55" w:type="dxa"/>
+            </w:tcMar>
+            <w:vAlign w:val="center"/>
+          </w:tcPr>
+          <w:p>
+            <w:pPr>
+              <w:jc w:val="center"/>
+            </w:pPr>
+            <w:r>
+              <w:rPr>
+                <w:sz w:val="20"/>
+                <w:szCs w:val="20"/>
+                <w:lang w:val="es"/>
+              </w:rPr>
+              <w:t>11/06/2025</w:t>
+            </w:r>
+          </w:p>
+        </w:tc>
+      </w:tr>
+      <w:tr>
+        <w:trPr>
+          <w:trHeight w:val="300"/>
+        </w:trPr>
+        <w:tc>
+          <w:tcPr>
+            <w:tcW w:w="2121" w:type="dxa"/>
+            <w:tcBorders>
+              <w:top w:val="single" w:sz="8" w:space="0" w:color="808080" w:themeColor="background1" w:themeShade="80"/>
+              <w:left w:val="single" w:sz="8" w:space="0" w:color="808080" w:themeColor="background1" w:themeShade="80"/>
+              <w:bottom w:val="single" w:sz="8" w:space="0" w:color="808080" w:themeColor="background1" w:themeShade="80"/>
+              <w:right w:val="nil"/>
+            </w:tcBorders>
+            <w:shd w:val="clear" w:color="auto" w:fill="E6E6E6"/>
+            <w:tcMar>
+              <w:top w:w="55" w:type="dxa"/>
+              <w:left w:w="55" w:type="dxa"/>
+              <w:bottom w:w="55" w:type="dxa"/>
+              <w:right w:w="55" w:type="dxa"/>
+            </w:tcMar>
+            <w:vAlign w:val="center"/>
+          </w:tcPr>
+          <w:p>
+            <w:pPr>
+              <w:jc w:val="both"/>
+            </w:pPr>
+            <w:r>
+              <w:rPr>
+                <w:b/>
+                <w:bCs/>
+                <w:color w:val="000000" w:themeColor="text1"/>
+                <w:sz w:val="20"/>
+                <w:szCs w:val="20"/>
+                <w:lang w:val="es"/>
+              </w:rPr>
+              <w:t>Aprobado por</w:t>
+            </w:r>
+          </w:p>
+        </w:tc>
+        <w:tc>
+          <w:tcPr>
+            <w:tcW w:w="2735" w:type="dxa"/>
+            <w:tcBorders>
+              <w:top w:val="single" w:sz="8" w:space="0" w:color="808080" w:themeColor="background1" w:themeShade="80"/>
+              <w:left w:val="single" w:sz="8" w:space="0" w:color="808080" w:themeColor="background1" w:themeShade="80"/>
+              <w:bottom w:val="single" w:sz="8" w:space="0" w:color="808080" w:themeColor="background1" w:themeShade="80"/>
+              <w:right w:val="nil"/>
+            </w:tcBorders>
+            <w:tcMar>
+              <w:top w:w="55" w:type="dxa"/>
+              <w:left w:w="55" w:type="dxa"/>
+              <w:bottom w:w="55" w:type="dxa"/>
+              <w:right w:w="55" w:type="dxa"/>
+            </w:tcMar>
+            <w:vAlign w:val="center"/>
+          </w:tcPr>
+          <w:p>
+            <w:pPr>
+              <w:jc w:val="both"/>
+            </w:pPr>
+            <w:r>
+              <w:rPr>
+                <w:sz w:val="20"/>
+                <w:szCs w:val="20"/>
+                <w:lang w:val="es"/>
+              </w:rPr>
+              <w:t xml:space="preserve"> </w:t>
+            </w:r>
+          </w:p>
+        </w:tc>
+        <w:tc>
+          <w:tcPr>
+            <w:tcW w:w="2077" w:type="dxa"/>
+            <w:tcBorders>
+              <w:top w:val="single" w:sz="8" w:space="0" w:color="808080" w:themeColor="background1" w:themeShade="80"/>
+              <w:left w:val="single" w:sz="8" w:space="0" w:color="808080" w:themeColor="background1" w:themeShade="80"/>
+              <w:bottom w:val="single" w:sz="8" w:space="0" w:color="808080" w:themeColor="background1" w:themeShade="80"/>
+              <w:right w:val="nil"/>
+            </w:tcBorders>
+            <w:shd w:val="clear" w:color="auto" w:fill="E6E6E6"/>
+            <w:tcMar>
+              <w:top w:w="55" w:type="dxa"/>
+              <w:left w:w="55" w:type="dxa"/>
+              <w:bottom w:w="55" w:type="dxa"/>
+              <w:right w:w="55" w:type="dxa"/>
+            </w:tcMar>
+            <w:vAlign w:val="center"/>
+          </w:tcPr>
+          <w:p>
+            <w:pPr>
+              <w:jc w:val="both"/>
+            </w:pPr>
+            <w:r>
+              <w:rPr>
+                <w:b/>
+                <w:bCs/>
+                <w:color w:val="000000" w:themeColor="text1"/>
+                <w:sz w:val="20"/>
+                <w:szCs w:val="20"/>
+                <w:lang w:val="es"/>
+              </w:rPr>
+              <w:t>Fecha Aprobación</w:t>
+            </w:r>
+          </w:p>
+        </w:tc>
+        <w:tc>
+          <w:tcPr>
+            <w:tcW w:w="1628" w:type="dxa"/>
+            <w:tcBorders>
+              <w:top w:val="single" w:sz="8" w:space="0" w:color="808080" w:themeColor="background1" w:themeShade="80"/>
+              <w:left w:val="single" w:sz="8" w:space="0" w:color="808080" w:themeColor="background1" w:themeShade="80"/>
+              <w:bottom w:val="single" w:sz="8" w:space="0" w:color="808080" w:themeColor="background1" w:themeShade="80"/>
+              <w:right w:val="single" w:sz="8" w:space="0" w:color="808080" w:themeColor="background1" w:themeShade="80"/>
+            </w:tcBorders>
+            <w:tcMar>
+              <w:top w:w="55" w:type="dxa"/>
+              <w:left w:w="55" w:type="dxa"/>
+              <w:bottom w:w="55" w:type="dxa"/>
+              <w:right w:w="55" w:type="dxa"/>
+            </w:tcMar>
+            <w:vAlign w:val="center"/>
+          </w:tcPr>
+          <w:p>
+            <w:pPr>
+              <w:jc w:val="center"/>
+            </w:pPr>
+            <w:r>
+              <w:rPr>
+                <w:sz w:val="20"/>
+                <w:szCs w:val="20"/>
+                <w:lang w:val="es"/>
+              </w:rPr>
+              <w:t>DD/MM/AAAA</w:t>
+            </w:r>
+          </w:p>
+        </w:tc>
+      </w:tr>
+      <w:tr>
+        <w:trPr>
+          <w:trHeight w:val="300"/>
+        </w:trPr>
+        <w:tc>
+          <w:tcPr>
+            <w:tcW w:w="2121" w:type="dxa"/>
+            <w:tcBorders>
+              <w:top w:val="single" w:sz="8" w:space="0" w:color="808080" w:themeColor="background1" w:themeShade="80"/>
+              <w:left w:val="single" w:sz="8" w:space="0" w:color="808080" w:themeColor="background1" w:themeShade="80"/>
+              <w:bottom w:val="single" w:sz="8" w:space="0" w:color="808080" w:themeColor="background1" w:themeShade="80"/>
+              <w:right w:val="nil"/>
+            </w:tcBorders>
+            <w:tcMar>
+              <w:top w:w="55" w:type="dxa"/>
+              <w:left w:w="55" w:type="dxa"/>
+              <w:bottom w:w="55" w:type="dxa"/>
+              <w:right w:w="55" w:type="dxa"/>
+            </w:tcMar>
+            <w:vAlign w:val="center"/>
+          </w:tcPr>
+          <w:p>
+            <w:pPr>
+              <w:jc w:val="both"/>
+            </w:pPr>
+            <w:r>
+              <w:rPr>
+                <w:b/>
+                <w:bCs/>
+                <w:sz w:val="20"/>
+                <w:szCs w:val="20"/>
+                <w:lang w:val="es"/>
+              </w:rPr>
+              <w:t xml:space="preserve"> </w:t>
+            </w:r>
+          </w:p>
+        </w:tc>
+        <w:tc>
+          <w:tcPr>
+            <w:tcW w:w="2735" w:type="dxa"/>
+            <w:tcBorders>
+              <w:top w:val="single" w:sz="8" w:space="0" w:color="808080" w:themeColor="background1" w:themeShade="80"/>
+              <w:left w:val="single" w:sz="8" w:space="0" w:color="808080" w:themeColor="background1" w:themeShade="80"/>
+              <w:bottom w:val="single" w:sz="8" w:space="0" w:color="808080" w:themeColor="background1" w:themeShade="80"/>
+              <w:right w:val="nil"/>
+            </w:tcBorders>
+            <w:tcMar>
+              <w:top w:w="55" w:type="dxa"/>
+              <w:left w:w="55" w:type="dxa"/>
+              <w:bottom w:w="55" w:type="dxa"/>
+              <w:right w:w="55" w:type="dxa"/>
+            </w:tcMar>
+            <w:vAlign w:val="center"/>
+          </w:tcPr>
+          <w:p>
+            <w:pPr>
+              <w:jc w:val="both"/>
+            </w:pPr>
+            <w:r>
+              <w:rPr>
+                <w:sz w:val="20"/>
+                <w:szCs w:val="20"/>
+                <w:lang w:val="es"/>
+              </w:rPr>
+              <w:t xml:space="preserve"> </w:t>
+            </w:r>
+          </w:p>
+        </w:tc>
+        <w:tc>
+          <w:tcPr>
+            <w:tcW w:w="2077" w:type="dxa"/>
+            <w:tcBorders>
+              <w:top w:val="single" w:sz="8" w:space="0" w:color="808080" w:themeColor="background1" w:themeShade="80"/>
+              <w:left w:val="single" w:sz="8" w:space="0" w:color="808080" w:themeColor="background1" w:themeShade="80"/>
+              <w:bottom w:val="single" w:sz="8" w:space="0" w:color="808080" w:themeColor="background1" w:themeShade="80"/>
+              <w:right w:val="nil"/>
+            </w:tcBorders>
+            <w:shd w:val="clear" w:color="auto" w:fill="E6E6E6"/>
+            <w:tcMar>
+              <w:top w:w="55" w:type="dxa"/>
+              <w:left w:w="55" w:type="dxa"/>
+              <w:bottom w:w="55" w:type="dxa"/>
+              <w:right w:w="55" w:type="dxa"/>
+            </w:tcMar>
+            <w:vAlign w:val="center"/>
+          </w:tcPr>
+          <w:p>
+            <w:pPr>
+              <w:jc w:val="both"/>
+            </w:pPr>
+            <w:proofErr w:type="spellStart"/>
+            <w:r>
+              <w:rPr>
+                <w:b/>
+                <w:bCs/>
+                <w:color w:val="000000" w:themeColor="text1"/>
+                <w:sz w:val="20"/>
+                <w:szCs w:val="20"/>
+              </w:rPr>
+              <w:t>Nº</w:t>
+            </w:r>
+            <w:proofErr w:type="spellEnd"/>
+            <w:r>
+              <w:rPr>
+                <w:b/>
+                <w:bCs/>
+                <w:color w:val="000000" w:themeColor="text1"/>
+                <w:sz w:val="20"/>
+                <w:szCs w:val="20"/>
+              </w:rPr>
+              <w:t xml:space="preserve"> Total de Páginas</w:t>
+            </w:r>
+          </w:p>
+        </w:tc>
+        <w:tc>
+          <w:tcPr>
+            <w:tcW w:w="1628" w:type="dxa"/>
+            <w:tcBorders>
+              <w:top w:val="single" w:sz="8" w:space="0" w:color="808080" w:themeColor="background1" w:themeShade="80"/>
+              <w:left w:val="single" w:sz="8" w:space="0" w:color="808080" w:themeColor="background1" w:themeShade="80"/>
+              <w:bottom w:val="single" w:sz="8" w:space="0" w:color="808080" w:themeColor="background1" w:themeShade="80"/>
+              <w:right w:val="single" w:sz="8" w:space="0" w:color="808080" w:themeColor="background1" w:themeShade="80"/>
+            </w:tcBorders>
+            <w:tcMar>
+              <w:top w:w="55" w:type="dxa"/>
+              <w:left w:w="55" w:type="dxa"/>
+              <w:bottom w:w="55" w:type="dxa"/>
+              <w:right w:w="55" w:type="dxa"/>
+            </w:tcMar>
+            <w:vAlign w:val="center"/>
+          </w:tcPr>
+          <w:p>
+            <w:pPr>
+              <w:jc w:val="center"/>
+            </w:pPr>
+            <w:r>
+              <w:rPr>
+                <w:sz w:val="20"/>
+                <w:szCs w:val="20"/>
+                <w:lang w:val="es"/>
+              </w:rPr>
+              <w:t xml:space="preserve"> </w:t>
+            </w:r>
+          </w:p>
+        </w:tc>
+      </w:tr>
+    </w:tbl>
+    <w:p>
+      <w:r>
+        <w:rPr>
+          <w:rFonts w:ascii="Aptos" w:eastAsia="Aptos" w:hAnsi="Aptos" w:cs="Aptos"/>
+          <w:sz w:val="20"/>
+          <w:szCs w:val="20"/>
+          <w:lang w:val="es"/>
+        </w:rPr>
+        <w:t xml:space="preserve"> </w:t>
+      </w:r>
+    </w:p>
+    <w:p>
+      <w:r>
+        <w:rPr>
+          <w:rFonts w:ascii="Aptos" w:eastAsia="Aptos" w:hAnsi="Aptos" w:cs="Aptos"/>
+          <w:lang w:val="es"/>
+        </w:rPr>
+        <w:t xml:space="preserve"> </w:t>
+      </w:r>
+    </w:p>
+    <w:p>
+      <w:r>
+        <w:rPr>
+          <w:rFonts w:ascii="Aptos" w:eastAsia="Aptos" w:hAnsi="Aptos" w:cs="Aptos"/>
+          <w:lang w:val="es"/>
+        </w:rPr>
+        <w:t>REGISTRO DE CAMBIOS</w:t>
+      </w:r>
+    </w:p>
+    <w:p>
+      <w:r>
+        <w:rPr>
+          <w:rFonts w:ascii="Aptos" w:eastAsia="Aptos" w:hAnsi="Aptos" w:cs="Aptos"/>
+          <w:sz w:val="20"/>
+          <w:szCs w:val="20"/>
+          <w:lang w:val="es"/>
+        </w:rPr>
+        <w:t xml:space="preserve"> </w:t>
+      </w:r>
+    </w:p>
+    <w:tbl>
+      <w:tblPr>
+        <w:tblW w:w="0" w:type="auto"/>
+        <w:tblLayout w:type="fixed"/>
+        <w:tblLook w:val="06A0" w:firstRow="1" w:lastRow="0" w:firstColumn="1" w:lastColumn="0" w:noHBand="1" w:noVBand="1"/>
+      </w:tblPr>
+      <w:tblGrid>
+        <w:gridCol w:w="870"/>
+        <w:gridCol w:w="2655"/>
+        <w:gridCol w:w="3400"/>
+        <w:gridCol w:w="1636"/>
+      </w:tblGrid>
+      <w:tr>
+        <w:trPr>
+          <w:trHeight w:val="300"/>
+        </w:trPr>
+        <w:tc>
+          <w:tcPr>
+            <w:tcW w:w="870" w:type="dxa"/>
+            <w:tcBorders>
+              <w:top w:val="single" w:sz="8" w:space="0" w:color="808080" w:themeColor="background1" w:themeShade="80"/>
+              <w:left w:val="single" w:sz="8" w:space="0" w:color="808080" w:themeColor="background1" w:themeShade="80"/>
+              <w:bottom w:val="single" w:sz="8" w:space="0" w:color="808080" w:themeColor="background1" w:themeShade="80"/>
+              <w:right w:val="nil"/>
+            </w:tcBorders>
+            <w:shd w:val="clear" w:color="auto" w:fill="E6E6E6"/>
+            <w:tcMar>
+              <w:top w:w="55" w:type="dxa"/>
+              <w:left w:w="55" w:type="dxa"/>
+              <w:bottom w:w="55" w:type="dxa"/>
+              <w:right w:w="55" w:type="dxa"/>
+            </w:tcMar>
+            <w:vAlign w:val="center"/>
+          </w:tcPr>
+          <w:p>
+            <w:pPr>
+              <w:jc w:val="center"/>
+            </w:pPr>
+            <w:r>
+              <w:rPr>
+                <w:b/>
+                <w:bCs/>
+                <w:color w:val="000000" w:themeColor="text1"/>
+                <w:sz w:val="20"/>
+                <w:szCs w:val="20"/>
+                <w:lang w:val="es"/>
+              </w:rPr>
+              <w:t>Versión</w:t>
+            </w:r>
+          </w:p>
+        </w:tc>
+        <w:tc>
+          <w:tcPr>
+            <w:tcW w:w="2655" w:type="dxa"/>
+            <w:tcBorders>
+              <w:top w:val="single" w:sz="8" w:space="0" w:color="808080" w:themeColor="background1" w:themeShade="80"/>
+              <w:left w:val="single" w:sz="8" w:space="0" w:color="808080" w:themeColor="background1" w:themeShade="80"/>
+              <w:bottom w:val="single" w:sz="8" w:space="0" w:color="808080" w:themeColor="background1" w:themeShade="80"/>
+              <w:right w:val="nil"/>
+            </w:tcBorders>
+            <w:shd w:val="clear" w:color="auto" w:fill="E6E6E6"/>
+            <w:tcMar>
+              <w:top w:w="55" w:type="dxa"/>
+              <w:left w:w="55" w:type="dxa"/>
+              <w:bottom w:w="55" w:type="dxa"/>
+              <w:right w:w="55" w:type="dxa"/>
+            </w:tcMar>
+            <w:vAlign w:val="center"/>
+          </w:tcPr>
+          <w:p>
+            <w:pPr>
+              <w:jc w:val="center"/>
+            </w:pPr>
+            <w:r>
+              <w:rPr>
+                <w:b/>
+                <w:bCs/>
+                <w:color w:val="000000" w:themeColor="text1"/>
+                <w:sz w:val="20"/>
+                <w:szCs w:val="20"/>
+                <w:lang w:val="es"/>
+              </w:rPr>
+              <w:t>Causa del Cambio</w:t>
+            </w:r>
+          </w:p>
+        </w:tc>
+        <w:tc>
+          <w:tcPr>
+            <w:tcW w:w="3400" w:type="dxa"/>
+            <w:tcBorders>
+              <w:top w:val="single" w:sz="8" w:space="0" w:color="808080" w:themeColor="background1" w:themeShade="80"/>
+              <w:left w:val="single" w:sz="8" w:space="0" w:color="808080" w:themeColor="background1" w:themeShade="80"/>
+              <w:bottom w:val="single" w:sz="8" w:space="0" w:color="808080" w:themeColor="background1" w:themeShade="80"/>
+              <w:right w:val="nil"/>
+            </w:tcBorders>
+            <w:shd w:val="clear" w:color="auto" w:fill="E6E6E6"/>
+            <w:tcMar>
+              <w:top w:w="55" w:type="dxa"/>
+              <w:left w:w="55" w:type="dxa"/>
+              <w:bottom w:w="55" w:type="dxa"/>
+              <w:right w:w="55" w:type="dxa"/>
+            </w:tcMar>
+            <w:vAlign w:val="center"/>
+          </w:tcPr>
+          <w:p>
+            <w:pPr>
+              <w:jc w:val="center"/>
+            </w:pPr>
+            <w:r>
+              <w:rPr>
+                <w:b/>
+                <w:bCs/>
+                <w:color w:val="000000" w:themeColor="text1"/>
+                <w:sz w:val="20"/>
+                <w:szCs w:val="20"/>
+                <w:lang w:val="es"/>
+              </w:rPr>
+              <w:t>Responsable del Cambio</w:t>
+            </w:r>
+          </w:p>
+        </w:tc>
+        <w:tc>
+          <w:tcPr>
+            <w:tcW w:w="1636" w:type="dxa"/>
+            <w:tcBorders>
+              <w:top w:val="single" w:sz="8" w:space="0" w:color="808080" w:themeColor="background1" w:themeShade="80"/>
+              <w:left w:val="single" w:sz="8" w:space="0" w:color="808080" w:themeColor="background1" w:themeShade="80"/>
+              <w:bottom w:val="single" w:sz="8" w:space="0" w:color="808080" w:themeColor="background1" w:themeShade="80"/>
+              <w:right w:val="single" w:sz="8" w:space="0" w:color="808080" w:themeColor="background1" w:themeShade="80"/>
+            </w:tcBorders>
+            <w:shd w:val="clear" w:color="auto" w:fill="E6E6E6"/>
+            <w:tcMar>
+              <w:top w:w="55" w:type="dxa"/>
+              <w:left w:w="55" w:type="dxa"/>
+              <w:bottom w:w="55" w:type="dxa"/>
+              <w:right w:w="55" w:type="dxa"/>
+            </w:tcMar>
+            <w:vAlign w:val="center"/>
+          </w:tcPr>
+          <w:p>
+            <w:pPr>
+              <w:jc w:val="center"/>
+            </w:pPr>
+            <w:r>
+              <w:rPr>
+                <w:b/>
+                <w:bCs/>
+                <w:color w:val="000000" w:themeColor="text1"/>
+                <w:sz w:val="20"/>
+                <w:szCs w:val="20"/>
+                <w:lang w:val="es"/>
+              </w:rPr>
+              <w:t>Fecha del Cambio</w:t>
+            </w:r>
+          </w:p>
+        </w:tc>
+      </w:tr>
+      <w:tr>
+        <w:trPr>
+          <w:trHeight w:val="300"/>
+        </w:trPr>
+        <w:tc>
+          <w:tcPr>
+            <w:tcW w:w="870" w:type="dxa"/>
+            <w:tcBorders>
+              <w:top w:val="single" w:sz="8" w:space="0" w:color="808080" w:themeColor="background1" w:themeShade="80"/>
+              <w:left w:val="single" w:sz="8" w:space="0" w:color="808080" w:themeColor="background1" w:themeShade="80"/>
+              <w:bottom w:val="single" w:sz="8" w:space="0" w:color="808080" w:themeColor="background1" w:themeShade="80"/>
+              <w:right w:val="nil"/>
+            </w:tcBorders>
+            <w:tcMar>
+              <w:top w:w="55" w:type="dxa"/>
+              <w:left w:w="55" w:type="dxa"/>
+              <w:bottom w:w="55" w:type="dxa"/>
+              <w:right w:w="55" w:type="dxa"/>
+            </w:tcMar>
+            <w:vAlign w:val="center"/>
+          </w:tcPr>
+          <w:p>
+            <w:pPr>
+              <w:jc w:val="center"/>
+            </w:pPr>
+            <w:r>
+              <w:rPr>
+                <w:sz w:val="20"/>
+                <w:szCs w:val="20"/>
+                <w:lang w:val="es"/>
+              </w:rPr>
+              <w:t>0001</w:t>
+            </w:r>
+          </w:p>
+        </w:tc>
+        <w:tc>
+          <w:tcPr>
+            <w:tcW w:w="2655" w:type="dxa"/>
+            <w:tcBorders>
+              <w:top w:val="single" w:sz="8" w:space="0" w:color="808080" w:themeColor="background1" w:themeShade="80"/>
+              <w:left w:val="single" w:sz="8" w:space="0" w:color="808080" w:themeColor="background1" w:themeShade="80"/>
+              <w:bottom w:val="single" w:sz="8" w:space="0" w:color="808080" w:themeColor="background1" w:themeShade="80"/>
+              <w:right w:val="nil"/>
+            </w:tcBorders>
+            <w:tcMar>
+              <w:top w:w="55" w:type="dxa"/>
+              <w:left w:w="55" w:type="dxa"/>
+              <w:bottom w:w="55" w:type="dxa"/>
+              <w:right w:w="55" w:type="dxa"/>
+            </w:tcMar>
+            <w:vAlign w:val="center"/>
+          </w:tcPr>
+          <w:p>
+            <w:pPr>
+              <w:jc w:val="center"/>
+            </w:pPr>
+            <w:r>
+              <w:rPr>
+                <w:sz w:val="20"/>
+                <w:szCs w:val="20"/>
+                <w:lang w:val="es"/>
+              </w:rPr>
+              <w:t>Versión inicial</w:t>
+            </w:r>
+          </w:p>
+        </w:tc>
+        <w:tc>
+          <w:tcPr>
+            <w:tcW w:w="3400" w:type="dxa"/>
+            <w:tcBorders>
+              <w:top w:val="single" w:sz="8" w:space="0" w:color="808080" w:themeColor="background1" w:themeShade="80"/>
+              <w:left w:val="single" w:sz="8" w:space="0" w:color="808080" w:themeColor="background1" w:themeShade="80"/>
+              <w:bottom w:val="single" w:sz="8" w:space="0" w:color="808080" w:themeColor="background1" w:themeShade="80"/>
+              <w:right w:val="nil"/>
+            </w:tcBorders>
+            <w:tcMar>
+              <w:top w:w="55" w:type="dxa"/>
+              <w:left w:w="55" w:type="dxa"/>
+              <w:bottom w:w="55" w:type="dxa"/>
+              <w:right w:w="55" w:type="dxa"/>
+            </w:tcMar>
+            <w:vAlign w:val="center"/>
+          </w:tcPr>
+          <w:p>
+            <w:pPr>
+              <w:jc w:val="center"/>
+              <w:rPr>
+                <w:sz w:val="20"/>
+                <w:szCs w:val="20"/>
+              </w:rPr>
+            </w:pPr>
+            <w:r>
+              <w:rPr>
+                <w:sz w:val="20"/>
+                <w:szCs w:val="20"/>
+              </w:rPr>
+              <w:t xml:space="preserve">Harold David </w:t>
+            </w:r>
+            <w:proofErr w:type="spellStart"/>
+            <w:r>
+              <w:rPr>
+                <w:sz w:val="20"/>
+                <w:szCs w:val="20"/>
+              </w:rPr>
+              <w:t>Hernandez</w:t>
+            </w:r>
+            <w:proofErr w:type="spellEnd"/>
+            <w:r>
+              <w:rPr>
+                <w:sz w:val="20"/>
+                <w:szCs w:val="20"/>
+              </w:rPr>
+              <w:t xml:space="preserve">, Oscar </w:t>
+            </w:r>
+            <w:proofErr w:type="spellStart"/>
+            <w:r>
+              <w:rPr>
+                <w:sz w:val="20"/>
+                <w:szCs w:val="20"/>
+              </w:rPr>
+              <w:t>Andres</w:t>
+            </w:r>
+            <w:proofErr w:type="spellEnd"/>
+            <w:r>
+              <w:rPr>
+                <w:sz w:val="20"/>
+                <w:szCs w:val="20"/>
+              </w:rPr>
+              <w:t xml:space="preserve"> Galarza, </w:t>
+            </w:r>
+            <w:proofErr w:type="spellStart"/>
+            <w:r>
+              <w:rPr>
+                <w:sz w:val="20"/>
+                <w:szCs w:val="20"/>
+              </w:rPr>
+              <w:t>Andres</w:t>
+            </w:r>
+            <w:proofErr w:type="spellEnd"/>
+            <w:r>
+              <w:rPr>
+                <w:sz w:val="20"/>
+                <w:szCs w:val="20"/>
+              </w:rPr>
+              <w:t xml:space="preserve"> Esteban Castañeda, Kevin Davis Sabogal</w:t>
+            </w:r>
+          </w:p>
+        </w:tc>
+        <w:tc>
+          <w:tcPr>
+            <w:tcW w:w="1636" w:type="dxa"/>
+            <w:tcBorders>
+              <w:top w:val="single" w:sz="8" w:space="0" w:color="808080" w:themeColor="background1" w:themeShade="80"/>
+              <w:left w:val="single" w:sz="8" w:space="0" w:color="808080" w:themeColor="background1" w:themeShade="80"/>
+              <w:bottom w:val="single" w:sz="8" w:space="0" w:color="808080" w:themeColor="background1" w:themeShade="80"/>
+              <w:right w:val="single" w:sz="8" w:space="0" w:color="808080" w:themeColor="background1" w:themeShade="80"/>
+            </w:tcBorders>
+            <w:tcMar>
+              <w:top w:w="55" w:type="dxa"/>
+              <w:left w:w="55" w:type="dxa"/>
+              <w:bottom w:w="55" w:type="dxa"/>
+              <w:right w:w="55" w:type="dxa"/>
+            </w:tcMar>
+            <w:vAlign w:val="center"/>
+          </w:tcPr>
+          <w:p>
+            <w:pPr>
+              <w:jc w:val="center"/>
+              <w:rPr>
+                <w:sz w:val="20"/>
+                <w:szCs w:val="20"/>
+                <w:lang w:val="es"/>
+              </w:rPr>
+            </w:pPr>
+            <w:r>
+              <w:rPr>
+                <w:sz w:val="20"/>
+                <w:szCs w:val="20"/>
+                <w:lang w:val="es"/>
+              </w:rPr>
+              <w:t>1</w:t>
+            </w:r>
+            <w:r>
+              <w:rPr>
+                <w:sz w:val="20"/>
+                <w:szCs w:val="20"/>
+                <w:lang w:val="es"/>
+              </w:rPr>
+              <w:t>1</w:t>
+            </w:r>
+            <w:r>
+              <w:rPr>
+                <w:sz w:val="20"/>
+                <w:szCs w:val="20"/>
+                <w:lang w:val="es"/>
+              </w:rPr>
+              <w:t>/06/2025</w:t>
+            </w:r>
+          </w:p>
+        </w:tc>
+      </w:tr>
+      <w:tr>
+        <w:trPr>
+          <w:trHeight w:val="300"/>
+        </w:trPr>
+        <w:tc>
+          <w:tcPr>
+            <w:tcW w:w="870" w:type="dxa"/>
+            <w:tcBorders>
+              <w:top w:val="single" w:sz="8" w:space="0" w:color="808080" w:themeColor="background1" w:themeShade="80"/>
+              <w:left w:val="single" w:sz="8" w:space="0" w:color="808080" w:themeColor="background1" w:themeShade="80"/>
+              <w:bottom w:val="single" w:sz="8" w:space="0" w:color="808080" w:themeColor="background1" w:themeShade="80"/>
+              <w:right w:val="nil"/>
+            </w:tcBorders>
+            <w:tcMar>
+              <w:top w:w="55" w:type="dxa"/>
+              <w:left w:w="55" w:type="dxa"/>
+              <w:bottom w:w="55" w:type="dxa"/>
+              <w:right w:w="55" w:type="dxa"/>
+            </w:tcMar>
+            <w:vAlign w:val="center"/>
+          </w:tcPr>
+          <w:p>
+            <w:pPr>
+              <w:jc w:val="center"/>
+            </w:pPr>
+            <w:r>
+              <w:rPr>
+                <w:sz w:val="20"/>
+                <w:szCs w:val="20"/>
+                <w:lang w:val="es"/>
+              </w:rPr>
+              <w:t xml:space="preserve"> </w:t>
+            </w:r>
+          </w:p>
+        </w:tc>
+        <w:tc>
+          <w:tcPr>
+            <w:tcW w:w="2655" w:type="dxa"/>
+            <w:tcBorders>
+              <w:top w:val="single" w:sz="8" w:space="0" w:color="808080" w:themeColor="background1" w:themeShade="80"/>
+              <w:left w:val="single" w:sz="8" w:space="0" w:color="808080" w:themeColor="background1" w:themeShade="80"/>
+              <w:bottom w:val="single" w:sz="8" w:space="0" w:color="808080" w:themeColor="background1" w:themeShade="80"/>
+              <w:right w:val="nil"/>
+            </w:tcBorders>
+            <w:tcMar>
+              <w:top w:w="55" w:type="dxa"/>
+              <w:left w:w="55" w:type="dxa"/>
+              <w:bottom w:w="55" w:type="dxa"/>
+              <w:right w:w="55" w:type="dxa"/>
+            </w:tcMar>
+            <w:vAlign w:val="center"/>
+          </w:tcPr>
+          <w:p>
+            <w:pPr>
+              <w:jc w:val="center"/>
+            </w:pPr>
+            <w:r>
+              <w:rPr>
+                <w:sz w:val="20"/>
+                <w:szCs w:val="20"/>
+                <w:lang w:val="es"/>
+              </w:rPr>
+              <w:t xml:space="preserve"> </w:t>
+            </w:r>
+          </w:p>
+        </w:tc>
+        <w:tc>
+          <w:tcPr>
+            <w:tcW w:w="3400" w:type="dxa"/>
+            <w:tcBorders>
+              <w:top w:val="single" w:sz="8" w:space="0" w:color="808080" w:themeColor="background1" w:themeShade="80"/>
+              <w:left w:val="single" w:sz="8" w:space="0" w:color="808080" w:themeColor="background1" w:themeShade="80"/>
+              <w:bottom w:val="single" w:sz="8" w:space="0" w:color="808080" w:themeColor="background1" w:themeShade="80"/>
+              <w:right w:val="nil"/>
+            </w:tcBorders>
+            <w:tcMar>
+              <w:top w:w="55" w:type="dxa"/>
+              <w:left w:w="55" w:type="dxa"/>
+              <w:bottom w:w="55" w:type="dxa"/>
+              <w:right w:w="55" w:type="dxa"/>
+            </w:tcMar>
+            <w:vAlign w:val="center"/>
+          </w:tcPr>
+          <w:p>
+            <w:pPr>
+              <w:jc w:val="center"/>
+            </w:pPr>
+            <w:r>
+              <w:rPr>
+                <w:sz w:val="20"/>
+                <w:szCs w:val="20"/>
+                <w:lang w:val="es"/>
+              </w:rPr>
+              <w:t xml:space="preserve"> </w:t>
+            </w:r>
+          </w:p>
+        </w:tc>
+        <w:tc>
+          <w:tcPr>
+            <w:tcW w:w="1636" w:type="dxa"/>
+            <w:tcBorders>
+              <w:top w:val="single" w:sz="8" w:space="0" w:color="808080" w:themeColor="background1" w:themeShade="80"/>
+              <w:left w:val="single" w:sz="8" w:space="0" w:color="808080" w:themeColor="background1" w:themeShade="80"/>
+              <w:bottom w:val="single" w:sz="8" w:space="0" w:color="808080" w:themeColor="background1" w:themeShade="80"/>
+              <w:right w:val="single" w:sz="8" w:space="0" w:color="808080" w:themeColor="background1" w:themeShade="80"/>
+            </w:tcBorders>
+            <w:tcMar>
+              <w:top w:w="55" w:type="dxa"/>
+              <w:left w:w="55" w:type="dxa"/>
+              <w:bottom w:w="55" w:type="dxa"/>
+              <w:right w:w="55" w:type="dxa"/>
+            </w:tcMar>
+            <w:vAlign w:val="center"/>
+          </w:tcPr>
+          <w:p>
+            <w:pPr>
+              <w:jc w:val="center"/>
+            </w:pPr>
+            <w:r>
+              <w:rPr>
+                <w:sz w:val="20"/>
+                <w:szCs w:val="20"/>
+                <w:lang w:val="es"/>
+              </w:rPr>
+              <w:t xml:space="preserve"> </w:t>
+            </w:r>
+          </w:p>
+        </w:tc>
+      </w:tr>
+      <w:tr>
+        <w:trPr>
+          <w:trHeight w:val="300"/>
+        </w:trPr>
+        <w:tc>
+          <w:tcPr>
+            <w:tcW w:w="870" w:type="dxa"/>
+            <w:tcBorders>
+              <w:top w:val="single" w:sz="8" w:space="0" w:color="808080" w:themeColor="background1" w:themeShade="80"/>
+              <w:left w:val="single" w:sz="8" w:space="0" w:color="808080" w:themeColor="background1" w:themeShade="80"/>
+              <w:bottom w:val="single" w:sz="8" w:space="0" w:color="808080" w:themeColor="background1" w:themeShade="80"/>
+              <w:right w:val="nil"/>
+            </w:tcBorders>
+            <w:tcMar>
+              <w:top w:w="55" w:type="dxa"/>
+              <w:left w:w="55" w:type="dxa"/>
+              <w:bottom w:w="55" w:type="dxa"/>
+              <w:right w:w="55" w:type="dxa"/>
+            </w:tcMar>
+            <w:vAlign w:val="center"/>
+          </w:tcPr>
+          <w:p>
+            <w:pPr>
+              <w:jc w:val="center"/>
+            </w:pPr>
+            <w:r>
+              <w:rPr>
+                <w:sz w:val="20"/>
+                <w:szCs w:val="20"/>
+                <w:lang w:val="es"/>
+              </w:rPr>
+              <w:t xml:space="preserve"> </w:t>
+            </w:r>
+          </w:p>
+        </w:tc>
+        <w:tc>
+          <w:tcPr>
+            <w:tcW w:w="2655" w:type="dxa"/>
+            <w:tcBorders>
+              <w:top w:val="single" w:sz="8" w:space="0" w:color="808080" w:themeColor="background1" w:themeShade="80"/>
+              <w:left w:val="single" w:sz="8" w:space="0" w:color="808080" w:themeColor="background1" w:themeShade="80"/>
+              <w:bottom w:val="single" w:sz="8" w:space="0" w:color="808080" w:themeColor="background1" w:themeShade="80"/>
+              <w:right w:val="nil"/>
+            </w:tcBorders>
+            <w:tcMar>
+              <w:top w:w="55" w:type="dxa"/>
+              <w:left w:w="55" w:type="dxa"/>
+              <w:bottom w:w="55" w:type="dxa"/>
+              <w:right w:w="55" w:type="dxa"/>
+            </w:tcMar>
+            <w:vAlign w:val="center"/>
+          </w:tcPr>
+          <w:p>
+            <w:pPr>
+              <w:jc w:val="center"/>
+            </w:pPr>
+            <w:r>
+              <w:rPr>
+                <w:sz w:val="20"/>
+                <w:szCs w:val="20"/>
+                <w:lang w:val="es"/>
+              </w:rPr>
+              <w:t xml:space="preserve"> </w:t>
+            </w:r>
+          </w:p>
+        </w:tc>
+        <w:tc>
+          <w:tcPr>
+            <w:tcW w:w="3400" w:type="dxa"/>
+            <w:tcBorders>
+              <w:top w:val="single" w:sz="8" w:space="0" w:color="808080" w:themeColor="background1" w:themeShade="80"/>
+              <w:left w:val="single" w:sz="8" w:space="0" w:color="808080" w:themeColor="background1" w:themeShade="80"/>
+              <w:bottom w:val="single" w:sz="8" w:space="0" w:color="808080" w:themeColor="background1" w:themeShade="80"/>
+              <w:right w:val="nil"/>
+            </w:tcBorders>
+            <w:tcMar>
+              <w:top w:w="55" w:type="dxa"/>
+              <w:left w:w="55" w:type="dxa"/>
+              <w:bottom w:w="55" w:type="dxa"/>
+              <w:right w:w="55" w:type="dxa"/>
+            </w:tcMar>
+            <w:vAlign w:val="center"/>
+          </w:tcPr>
+          <w:p>
+            <w:pPr>
+              <w:jc w:val="center"/>
+            </w:pPr>
+            <w:r>
+              <w:rPr>
+                <w:sz w:val="20"/>
+                <w:szCs w:val="20"/>
+                <w:lang w:val="es"/>
+              </w:rPr>
+              <w:t xml:space="preserve"> </w:t>
+            </w:r>
+          </w:p>
+        </w:tc>
+        <w:tc>
+          <w:tcPr>
+            <w:tcW w:w="1636" w:type="dxa"/>
+            <w:tcBorders>
+              <w:top w:val="single" w:sz="8" w:space="0" w:color="808080" w:themeColor="background1" w:themeShade="80"/>
+              <w:left w:val="single" w:sz="8" w:space="0" w:color="808080" w:themeColor="background1" w:themeShade="80"/>
+              <w:bottom w:val="single" w:sz="8" w:space="0" w:color="808080" w:themeColor="background1" w:themeShade="80"/>
+              <w:right w:val="single" w:sz="8" w:space="0" w:color="808080" w:themeColor="background1" w:themeShade="80"/>
+            </w:tcBorders>
+            <w:tcMar>
+              <w:top w:w="55" w:type="dxa"/>
+              <w:left w:w="55" w:type="dxa"/>
+              <w:bottom w:w="55" w:type="dxa"/>
+              <w:right w:w="55" w:type="dxa"/>
+            </w:tcMar>
+            <w:vAlign w:val="center"/>
+          </w:tcPr>
+          <w:p>
+            <w:pPr>
+              <w:jc w:val="center"/>
+            </w:pPr>
+            <w:r>
+              <w:rPr>
+                <w:sz w:val="20"/>
+                <w:szCs w:val="20"/>
+                <w:lang w:val="es"/>
+              </w:rPr>
+              <w:t xml:space="preserve"> </w:t>
+            </w:r>
+          </w:p>
+        </w:tc>
+      </w:tr>
+    </w:tbl>
+    <w:p>
+      <w:r>
+        <w:rPr>
+          <w:rFonts w:ascii="Aptos" w:eastAsia="Aptos" w:hAnsi="Aptos" w:cs="Aptos"/>
+          <w:sz w:val="20"/>
+          <w:szCs w:val="20"/>
+          <w:lang w:val="es"/>
+        </w:rPr>
+        <w:t xml:space="preserve"> </w:t>
+      </w:r>
+    </w:p>
+    <w:p>
+      <w:r>
+        <w:rPr>
+          <w:rFonts w:ascii="Aptos" w:eastAsia="Aptos" w:hAnsi="Aptos" w:cs="Aptos"/>
+          <w:lang w:val="es"/>
+        </w:rPr>
+        <w:t xml:space="preserve"> </w:t>
+      </w:r>
+    </w:p>
+    <w:p>
+      <w:r>
+        <w:rPr>
+          <w:rFonts w:ascii="Aptos" w:eastAsia="Aptos" w:hAnsi="Aptos" w:cs="Aptos"/>
+          <w:lang w:val="es"/>
+        </w:rPr>
+        <w:t>CONTROL DE DISTRIBUCIÓN</w:t>
+      </w:r>
+    </w:p>
+    <w:p>
+      <w:r>
+        <w:rPr>
+          <w:rFonts w:ascii="Aptos" w:eastAsia="Aptos" w:hAnsi="Aptos" w:cs="Aptos"/>
+          <w:sz w:val="20"/>
+          <w:szCs w:val="20"/>
+          <w:lang w:val="es"/>
+        </w:rPr>
+        <w:t xml:space="preserve"> </w:t>
+      </w:r>
+    </w:p>
+    <w:tbl>
+      <w:tblPr>
+        <w:tblW w:w="0" w:type="auto"/>
+        <w:tblLayout w:type="fixed"/>
+        <w:tblLook w:val="06A0" w:firstRow="1" w:lastRow="0" w:firstColumn="1" w:lastColumn="0" w:noHBand="1" w:noVBand="1"/>
+      </w:tblPr>
+      <w:tblGrid>
+        <w:gridCol w:w="8935"/>
+      </w:tblGrid>
+      <w:tr>
+        <w:trPr>
+          <w:trHeight w:val="300"/>
+        </w:trPr>
+        <w:tc>
+          <w:tcPr>
+            <w:tcW w:w="8935" w:type="dxa"/>
+            <w:tcBorders>
+              <w:top w:val="single" w:sz="8" w:space="0" w:color="808080" w:themeColor="background1" w:themeShade="80"/>
+              <w:left w:val="single" w:sz="8" w:space="0" w:color="808080" w:themeColor="background1" w:themeShade="80"/>
+              <w:bottom w:val="single" w:sz="8" w:space="0" w:color="808080" w:themeColor="background1" w:themeShade="80"/>
+              <w:right w:val="single" w:sz="8" w:space="0" w:color="808080" w:themeColor="background1" w:themeShade="80"/>
+            </w:tcBorders>
+            <w:shd w:val="clear" w:color="auto" w:fill="E6E6E6"/>
+            <w:tcMar>
+              <w:top w:w="55" w:type="dxa"/>
+              <w:left w:w="55" w:type="dxa"/>
+              <w:bottom w:w="55" w:type="dxa"/>
+              <w:right w:w="55" w:type="dxa"/>
+            </w:tcMar>
+            <w:vAlign w:val="center"/>
+          </w:tcPr>
+          <w:p>
+            <w:pPr>
+              <w:jc w:val="both"/>
+            </w:pPr>
+            <w:r>
+              <w:rPr>
+                <w:b/>
+                <w:bCs/>
+                <w:color w:val="000000" w:themeColor="text1"/>
+                <w:sz w:val="20"/>
+                <w:szCs w:val="20"/>
+                <w:lang w:val="es"/>
+              </w:rPr>
+              <w:t>Nombre y Apellidos</w:t>
+            </w:r>
+          </w:p>
+        </w:tc>
+      </w:tr>
+      <w:tr>
+        <w:trPr>
+          <w:trHeight w:val="300"/>
+        </w:trPr>
+        <w:tc>
+          <w:tcPr>
+            <w:tcW w:w="8935" w:type="dxa"/>
+            <w:tcBorders>
+              <w:top w:val="single" w:sz="8" w:space="0" w:color="808080" w:themeColor="background1" w:themeShade="80"/>
+              <w:left w:val="single" w:sz="8" w:space="0" w:color="808080" w:themeColor="background1" w:themeShade="80"/>
+              <w:bottom w:val="single" w:sz="8" w:space="0" w:color="808080" w:themeColor="background1" w:themeShade="80"/>
+              <w:right w:val="single" w:sz="8" w:space="0" w:color="808080" w:themeColor="background1" w:themeShade="80"/>
+            </w:tcBorders>
+            <w:tcMar>
+              <w:top w:w="55" w:type="dxa"/>
+              <w:left w:w="55" w:type="dxa"/>
+              <w:bottom w:w="55" w:type="dxa"/>
+              <w:right w:w="55" w:type="dxa"/>
+            </w:tcMar>
+            <w:vAlign w:val="center"/>
+          </w:tcPr>
+          <w:p>
+            <w:pPr>
+              <w:jc w:val="both"/>
+            </w:pPr>
+            <w:r>
+              <w:rPr>
+                <w:sz w:val="20"/>
+                <w:szCs w:val="20"/>
+                <w:lang w:val="es"/>
+              </w:rPr>
+              <w:t xml:space="preserve">Harold David Hernández Vásquez </w:t>
+            </w:r>
+          </w:p>
+        </w:tc>
+      </w:tr>
+      <w:tr>
+        <w:trPr>
+          <w:trHeight w:val="300"/>
+        </w:trPr>
+        <w:tc>
+          <w:tcPr>
+            <w:tcW w:w="8935" w:type="dxa"/>
+            <w:tcBorders>
+              <w:top w:val="single" w:sz="8" w:space="0" w:color="808080" w:themeColor="background1" w:themeShade="80"/>
+              <w:left w:val="single" w:sz="8" w:space="0" w:color="808080" w:themeColor="background1" w:themeShade="80"/>
+              <w:bottom w:val="single" w:sz="8" w:space="0" w:color="808080" w:themeColor="background1" w:themeShade="80"/>
+              <w:right w:val="single" w:sz="8" w:space="0" w:color="808080" w:themeColor="background1" w:themeShade="80"/>
+            </w:tcBorders>
+            <w:tcMar>
+              <w:top w:w="55" w:type="dxa"/>
+              <w:left w:w="55" w:type="dxa"/>
+              <w:bottom w:w="55" w:type="dxa"/>
+              <w:right w:w="55" w:type="dxa"/>
+            </w:tcMar>
+            <w:vAlign w:val="center"/>
+          </w:tcPr>
+          <w:p>
+            <w:pPr>
+              <w:jc w:val="both"/>
+            </w:pPr>
+            <w:r>
+              <w:rPr>
+                <w:sz w:val="20"/>
+                <w:szCs w:val="20"/>
+                <w:lang w:val="es"/>
+              </w:rPr>
+              <w:t xml:space="preserve"> </w:t>
+            </w:r>
+            <w:r>
+              <w:rPr>
+                <w:sz w:val="20"/>
+                <w:szCs w:val="20"/>
+                <w:lang w:val="es"/>
+              </w:rPr>
+              <w:t xml:space="preserve">Oscar Andrés </w:t>
+            </w:r>
+            <w:proofErr w:type="spellStart"/>
+            <w:r>
+              <w:rPr>
+                <w:sz w:val="20"/>
+                <w:szCs w:val="20"/>
+                <w:lang w:val="es"/>
+              </w:rPr>
+              <w:t>Leon</w:t>
+            </w:r>
+            <w:proofErr w:type="spellEnd"/>
+            <w:r>
+              <w:rPr>
+                <w:sz w:val="20"/>
+                <w:szCs w:val="20"/>
+                <w:lang w:val="es"/>
+              </w:rPr>
+              <w:t xml:space="preserve"> Galarza</w:t>
+            </w:r>
+          </w:p>
+        </w:tc>
+      </w:tr>
+      <w:tr>
+        <w:trPr>
+          <w:trHeight w:val="300"/>
+        </w:trPr>
+        <w:tc>
+          <w:tcPr>
+            <w:tcW w:w="8935" w:type="dxa"/>
+            <w:tcBorders>
+              <w:top w:val="single" w:sz="8" w:space="0" w:color="808080" w:themeColor="background1" w:themeShade="80"/>
+              <w:left w:val="single" w:sz="8" w:space="0" w:color="808080" w:themeColor="background1" w:themeShade="80"/>
+              <w:bottom w:val="single" w:sz="8" w:space="0" w:color="808080" w:themeColor="background1" w:themeShade="80"/>
+              <w:right w:val="single" w:sz="8" w:space="0" w:color="808080" w:themeColor="background1" w:themeShade="80"/>
+            </w:tcBorders>
+            <w:tcMar>
+              <w:top w:w="55" w:type="dxa"/>
+              <w:left w:w="55" w:type="dxa"/>
+              <w:bottom w:w="55" w:type="dxa"/>
+              <w:right w:w="55" w:type="dxa"/>
+            </w:tcMar>
+            <w:vAlign w:val="center"/>
+          </w:tcPr>
+          <w:p>
+            <w:pPr>
+              <w:jc w:val="both"/>
+            </w:pPr>
+            <w:r>
+              <w:rPr>
+                <w:sz w:val="20"/>
+                <w:szCs w:val="20"/>
+                <w:lang w:val="es"/>
+              </w:rPr>
+              <w:t xml:space="preserve"> </w:t>
+            </w:r>
+          </w:p>
+        </w:tc>
+      </w:tr>
+      <w:tr>
+        <w:trPr>
+          <w:trHeight w:val="300"/>
+        </w:trPr>
+        <w:tc>
+          <w:tcPr>
+            <w:tcW w:w="8935" w:type="dxa"/>
+            <w:tcBorders>
+              <w:top w:val="single" w:sz="8" w:space="0" w:color="808080" w:themeColor="background1" w:themeShade="80"/>
+              <w:left w:val="single" w:sz="8" w:space="0" w:color="808080" w:themeColor="background1" w:themeShade="80"/>
+              <w:bottom w:val="single" w:sz="8" w:space="0" w:color="808080" w:themeColor="background1" w:themeShade="80"/>
+              <w:right w:val="single" w:sz="8" w:space="0" w:color="808080" w:themeColor="background1" w:themeShade="80"/>
+            </w:tcBorders>
+            <w:tcMar>
+              <w:top w:w="55" w:type="dxa"/>
+              <w:left w:w="55" w:type="dxa"/>
+              <w:bottom w:w="55" w:type="dxa"/>
+              <w:right w:w="55" w:type="dxa"/>
+            </w:tcMar>
+            <w:vAlign w:val="center"/>
+          </w:tcPr>
+          <w:p>
+            <w:pPr>
+              <w:jc w:val="both"/>
+            </w:pPr>
+            <w:r>
+              <w:rPr>
+                <w:sz w:val="20"/>
+                <w:szCs w:val="20"/>
+                <w:lang w:val="es"/>
+              </w:rPr>
+              <w:t xml:space="preserve"> </w:t>
+            </w:r>
+          </w:p>
+        </w:tc>
+      </w:tr>
+      <w:tr>
+        <w:trPr>
+          <w:trHeight w:val="300"/>
+        </w:trPr>
+        <w:tc>
+          <w:tcPr>
+            <w:tcW w:w="8935" w:type="dxa"/>
+            <w:tcBorders>
+              <w:top w:val="single" w:sz="8" w:space="0" w:color="808080" w:themeColor="background1" w:themeShade="80"/>
+              <w:left w:val="single" w:sz="8" w:space="0" w:color="808080" w:themeColor="background1" w:themeShade="80"/>
+              <w:bottom w:val="single" w:sz="8" w:space="0" w:color="808080" w:themeColor="background1" w:themeShade="80"/>
+              <w:right w:val="single" w:sz="8" w:space="0" w:color="808080" w:themeColor="background1" w:themeShade="80"/>
+            </w:tcBorders>
+            <w:tcMar>
+              <w:top w:w="55" w:type="dxa"/>
+              <w:left w:w="55" w:type="dxa"/>
+              <w:bottom w:w="55" w:type="dxa"/>
+              <w:right w:w="55" w:type="dxa"/>
+            </w:tcMar>
+            <w:vAlign w:val="center"/>
+          </w:tcPr>
+          <w:p>
+            <w:pPr>
+              <w:jc w:val="both"/>
+            </w:pPr>
+            <w:r>
+              <w:rPr>
+                <w:sz w:val="20"/>
+                <w:szCs w:val="20"/>
+                <w:lang w:val="es"/>
+              </w:rPr>
+              <w:t xml:space="preserve"> </w:t>
+            </w:r>
+          </w:p>
+        </w:tc>
+      </w:tr>
+    </w:tbl>
+    <w:p>
+      <w:pPr>
+        <w:rPr>
+          <w:rFonts w:ascii="Times New Roman" w:eastAsia="Times New Roman" w:hAnsi="Times New Roman" w:cs="Times New Roman"/>
+          <w:b/>
+          <w:bCs/>
+          <w:sz w:val="24"/>
+          <w:szCs w:val="24"/>
+          <w:lang w:val="es-ES" w:eastAsia="en-US"/>
+        </w:rPr>
+      </w:pPr>
+    </w:p>
+    <w:p>
+      <w:pPr>
+        <w:rPr>
+          <w:rFonts w:ascii="Times New Roman" w:eastAsia="Times New Roman" w:hAnsi="Times New Roman" w:cs="Times New Roman"/>
+          <w:b/>
+          <w:bCs/>
+          <w:sz w:val="24"/>
+          <w:szCs w:val="24"/>
+          <w:lang w:val="es-ES" w:eastAsia="en-US"/>
+        </w:rPr>
+      </w:pPr>
+    </w:p>
+    <w:p>
+      <w:pPr>
+        <w:rPr>
+          <w:rFonts w:ascii="Times New Roman" w:eastAsia="Times New Roman" w:hAnsi="Times New Roman" w:cs="Times New Roman"/>
+          <w:b/>
+          <w:bCs/>
+          <w:sz w:val="24"/>
+          <w:szCs w:val="24"/>
+          <w:lang w:val="es-ES" w:eastAsia="en-US"/>
+        </w:rPr>
+      </w:pPr>
+    </w:p>
+    <w:p>
+      <w:pPr>
+        <w:rPr>
+          <w:rFonts w:ascii="Times New Roman" w:eastAsia="Times New Roman" w:hAnsi="Times New Roman" w:cs="Times New Roman"/>
+          <w:b/>
+          <w:bCs/>
+          <w:sz w:val="24"/>
+          <w:szCs w:val="24"/>
+          <w:lang w:val="es-ES" w:eastAsia="en-US"/>
+        </w:rPr>
+      </w:pPr>
+    </w:p>
+    <w:p>
+      <w:pPr>
+        <w:rPr>
+          <w:rFonts w:ascii="Times New Roman" w:eastAsia="Times New Roman" w:hAnsi="Times New Roman" w:cs="Times New Roman"/>
+          <w:b/>
+          <w:bCs/>
+          <w:sz w:val="24"/>
+          <w:szCs w:val="24"/>
+          <w:lang w:val="es-ES" w:eastAsia="en-US"/>
+        </w:rPr>
+      </w:pPr>
+    </w:p>
+    <w:p>
+      <w:pPr>
+        <w:rPr>
+          <w:rFonts w:ascii="Times New Roman" w:eastAsia="Times New Roman" w:hAnsi="Times New Roman" w:cs="Times New Roman"/>
+          <w:b/>
+          <w:bCs/>
+          <w:sz w:val="24"/>
+          <w:szCs w:val="24"/>
+          <w:lang w:val="es-ES" w:eastAsia="en-US"/>
+        </w:rPr>
+      </w:pPr>
+    </w:p>
+    <w:p>
+      <w:pPr>
+        <w:rPr>
+          <w:rFonts w:ascii="Times New Roman" w:eastAsia="Times New Roman" w:hAnsi="Times New Roman" w:cs="Times New Roman"/>
+          <w:b/>
+          <w:bCs/>
+          <w:sz w:val="24"/>
+          <w:szCs w:val="24"/>
+          <w:lang w:val="es-ES" w:eastAsia="en-US"/>
+        </w:rPr>
+      </w:pPr>
+    </w:p>
     <w:p>
       <w:pPr>
         <w:rPr>
@@ -3965,7 +5775,27 @@
           <w:szCs w:val="24"/>
           <w:lang w:val="es-ES" w:eastAsia="en-US"/>
         </w:rPr>
-        <w:t xml:space="preserve">Reducción de Errores Operativos: Disminución en el número de incidentes o fallos reportados en MysticalCut </w:t>
+        <w:t xml:space="preserve">Reducción de Errores Operativos: Disminución en el número de incidentes o fallos reportados en </w:t>
+      </w:r>
+      <w:proofErr w:type="spellStart"/>
+      <w:r>
+        <w:rPr>
+          <w:rFonts w:ascii="Times New Roman" w:eastAsia="Times New Roman" w:hAnsi="Times New Roman" w:cs="Times New Roman"/>
+          <w:sz w:val="24"/>
+          <w:szCs w:val="24"/>
+          <w:lang w:val="es-ES" w:eastAsia="en-US"/>
+        </w:rPr>
+        <w:t>MysticalCut</w:t>
+      </w:r>
+      <w:proofErr w:type="spellEnd"/>
+      <w:r>
+        <w:rPr>
+          <w:rFonts w:ascii="Times New Roman" w:eastAsia="Times New Roman" w:hAnsi="Times New Roman" w:cs="Times New Roman"/>
+          <w:sz w:val="24"/>
+          <w:szCs w:val="24"/>
+          <w:lang w:val="es-ES" w:eastAsia="en-US"/>
+        </w:rPr>
+        <w:t xml:space="preserve"> </w:t>
       </w:r>
       <w:proofErr w:type="spellStart"/>
       <w:r>

</xml_diff>